<commit_message>
morning rdbms assignment modified
</commit_message>
<xml_diff>
--- a/RDBMS_MORNING_ASSIGNMENT/RDBMS-morning-ASSIGNMENT.docx
+++ b/RDBMS_MORNING_ASSIGNMENT/RDBMS-morning-ASSIGNMENT.docx
@@ -81,10 +81,7 @@
       </w:r>
       <w:proofErr w:type="spellEnd"/>
       <w:r>
-        <w:t xml:space="preserve">, Department Id, Patient No. Patient Name, CNIC, Phone, Room No. Room Type, </w:t>
-      </w:r>
-      <w:r>
-        <w:t xml:space="preserve">Bed No. </w:t>
+        <w:t xml:space="preserve">, Department Id, Patient No. Patient Name, CNIC, Phone, Room No. Room Type, Bed No. </w:t>
       </w:r>
     </w:p>
     <w:p>
@@ -7286,18 +7283,13 @@
       </w:r>
       <w:proofErr w:type="gramEnd"/>
       <w:r>
-        <w:t xml:space="preserve"> these 4</w:t>
-      </w:r>
-      <w:r>
-        <w:t xml:space="preserve"> can derive all rest of the columns of table.</w:t>
+        <w:t xml:space="preserve"> these 4 can derive all rest of the columns of table.</w:t>
       </w:r>
     </w:p>
     <w:p>
       <w:r>
         <w:t xml:space="preserve">Now, here </w:t>
       </w:r>
-      <w:bookmarkStart w:id="0" w:name="_GoBack"/>
-      <w:bookmarkEnd w:id="0"/>
     </w:p>
     <w:p>
       <w:r>
@@ -7321,10 +7313,7 @@
       </w:r>
       <w:proofErr w:type="spellEnd"/>
       <w:r>
-        <w:t xml:space="preserve"> alone ca</w:t>
-      </w:r>
-      <w:r>
-        <w:t xml:space="preserve">n determine </w:t>
+        <w:t xml:space="preserve"> alone can determine </w:t>
       </w:r>
       <w:proofErr w:type="spellStart"/>
       <w:r>
@@ -7453,13 +7442,7 @@
               <w:rPr>
                 <w:b/>
               </w:rPr>
-              <w:t>Department ID</w:t>
-            </w:r>
-            <w:r>
-              <w:rPr>
-                <w:b/>
-              </w:rPr>
-              <w:t xml:space="preserve"> </w:t>
+              <w:t xml:space="preserve">Department ID </w:t>
             </w:r>
           </w:p>
         </w:tc>
@@ -11603,10 +11586,12 @@
       </w:r>
       <w:proofErr w:type="gramEnd"/>
       <w:r>
-        <w:t xml:space="preserve"> here as we can see looking at room No. we are able to determine room type while room no. is not a part of primary key. Also looking at designation of a doctor we can determine its charges per hour. So these 2 tables can be further split making our datab</w:t>
+        <w:t xml:space="preserve"> here as we can see looking at room No. we are able to determine room type while room no. is not a part of primary key. Also looking at designation of a doctor we can determine its charges per hour. So these 2 tables can be further split making our database into 3NF.</w:t>
       </w:r>
+    </w:p>
+    <w:p>
       <w:r>
-        <w:t>ase into 3NF.</w:t>
+        <w:t>Also looking at bed no. we can determine the room no. as well. As a bed can be present in one room only.</w:t>
       </w:r>
     </w:p>
     <w:p/>
@@ -11648,7 +11633,6 @@
               <w:spacing w:line="240" w:lineRule="auto"/>
             </w:pPr>
             <w:r>
-              <w:lastRenderedPageBreak/>
               <w:t>Room No.</w:t>
             </w:r>
           </w:p>
@@ -12867,6 +12851,103 @@
         <w:t>BCNF: its already in BCNF.</w:t>
       </w:r>
     </w:p>
+    <w:p/>
+    <w:p/>
+    <w:p/>
+    <w:p/>
+    <w:p/>
+    <w:p>
+      <w:r>
+        <w:t xml:space="preserve">Here we have considered dr. Phone no. and department id along with doc. no. and patient no as a primary key from 1 NF onwards but we could have split the table in to a separate table for </w:t>
+      </w:r>
+    </w:p>
+    <w:p>
+      <w:r>
+        <w:rPr>
+          <w:b/>
+        </w:rPr>
+        <w:t>doc</w:t>
+      </w:r>
+      <w:r>
+        <w:t xml:space="preserve"> </w:t>
+      </w:r>
+      <w:r>
+        <w:rPr>
+          <w:b/>
+        </w:rPr>
+        <w:t xml:space="preserve">no and </w:t>
+      </w:r>
+      <w:proofErr w:type="spellStart"/>
+      <w:r>
+        <w:rPr>
+          <w:b/>
+        </w:rPr>
+        <w:t>docPhone</w:t>
+      </w:r>
+      <w:proofErr w:type="spellEnd"/>
+      <w:r>
+        <w:rPr>
+          <w:b/>
+        </w:rPr>
+        <w:t xml:space="preserve"> no</w:t>
+      </w:r>
+      <w:r>
+        <w:t xml:space="preserve"> </w:t>
+      </w:r>
+    </w:p>
+    <w:p/>
+    <w:p>
+      <w:r>
+        <w:t xml:space="preserve">and </w:t>
+      </w:r>
+    </w:p>
+    <w:p/>
+    <w:p>
+      <w:pPr>
+        <w:rPr>
+          <w:b/>
+        </w:rPr>
+      </w:pPr>
+      <w:r>
+        <w:rPr>
+          <w:b/>
+        </w:rPr>
+        <w:t xml:space="preserve">doc no. and department id </w:t>
+      </w:r>
+    </w:p>
+    <w:p>
+      <w:pPr>
+        <w:rPr>
+          <w:b/>
+        </w:rPr>
+      </w:pPr>
+    </w:p>
+    <w:p/>
+    <w:p>
+      <w:r>
+        <w:t>and</w:t>
+      </w:r>
+      <w:r>
+        <w:t xml:space="preserve"> then we would have our tables more logically </w:t>
+      </w:r>
+      <w:proofErr w:type="spellStart"/>
+      <w:r>
+        <w:t>organised</w:t>
+      </w:r>
+      <w:proofErr w:type="spellEnd"/>
+      <w:r>
+        <w:t xml:space="preserve"> with doc no. and patient no. as primary key and bed no. column as a foreign key with that.</w:t>
+      </w:r>
+      <w:bookmarkStart w:id="0" w:name="_GoBack"/>
+      <w:bookmarkEnd w:id="0"/>
+    </w:p>
+    <w:p/>
+    <w:p>
+      <w:r>
+        <w:t xml:space="preserve"> </w:t>
+      </w:r>
+    </w:p>
+    <w:p/>
     <w:sectPr>
       <w:pgSz w:w="12240" w:h="15840"/>
       <w:pgMar w:top="1440" w:right="1440" w:bottom="1440" w:left="1440" w:header="720" w:footer="720" w:gutter="0"/>

</xml_diff>